<commit_message>
docs(progress/week_11): update weekly report
Signed-off-by: Rong "Mantle" Bao <webmaster@csmantle.top>
</commit_message>
<xml_diff>
--- a/docs/progress/week_11/项目周报.docx
+++ b/docs/progress/week_11/项目周报.docx
@@ -847,10 +847,11 @@
             </w:pPr>
             <w:r>
               <w:rPr>
+                <w:rFonts w:hint="eastAsia"/>
                 <w:sz w:val="18"/>
                 <w:szCs w:val="18"/>
               </w:rPr>
-              <w:t>《功能分析说明书》的最终修订与定稿</w:t>
+              <w:t>系统顶层架构设计</w:t>
             </w:r>
           </w:p>
         </w:tc>
@@ -1080,10 +1081,11 @@
             </w:pPr>
             <w:r>
               <w:rPr>
+                <w:rFonts w:hint="eastAsia"/>
                 <w:sz w:val="18"/>
                 <w:szCs w:val="18"/>
               </w:rPr>
-              <w:t>界面原型的最终修订与定稿</w:t>
+              <w:t>系统功能模块划分与职责定义</w:t>
             </w:r>
           </w:p>
         </w:tc>
@@ -1299,22 +1301,21 @@
                 <w:sz w:val="18"/>
                 <w:szCs w:val="18"/>
               </w:rPr>
-              <w:t>两项</w:t>
-            </w:r>
-            <w:r>
-              <w:rPr>
-                <w:rFonts w:hint="eastAsia"/>
+              <w:t>数据库概念模型（</w:t>
+            </w:r>
+            <w:r>
+              <w:rPr>
                 <w:sz w:val="18"/>
                 <w:szCs w:val="18"/>
               </w:rPr>
-              <w:t>工作</w:t>
+              <w:t>ER</w:t>
             </w:r>
             <w:r>
               <w:rPr>
                 <w:sz w:val="18"/>
                 <w:szCs w:val="18"/>
               </w:rPr>
-              <w:t>的整合、复核与正式提交</w:t>
+              <w:t>图）初步设计</w:t>
             </w:r>
           </w:p>
         </w:tc>
@@ -1696,28 +1697,13 @@
         <w:t>）</w:t>
       </w:r>
       <w:r>
-        <w:t>完成了《功能分析说明书》与界面原型设计的所有修订工作，并按要求正式提交</w:t>
-      </w:r>
-      <w:r>
-        <w:rPr>
-          <w:rFonts w:hint="eastAsia"/>
-        </w:rPr>
-        <w:t>，</w:t>
-      </w:r>
-      <w:r>
-        <w:t>这标志着项目</w:t>
-      </w:r>
-      <w:r>
-        <w:t>“</w:t>
-      </w:r>
-      <w:r>
-        <w:t>需求分析与原型设计</w:t>
-      </w:r>
-      <w:r>
-        <w:t>”</w:t>
-      </w:r>
-      <w:r>
-        <w:t>阶段圆满结束。</w:t>
+        <w:t>完成了系统的顶层架构设计，确定了前后端分离的</w:t>
+      </w:r>
+      <w:r>
+        <w:t>B/S</w:t>
+      </w:r>
+      <w:r>
+        <w:t>架构及主要技术栈，并绘制了系统架构图。</w:t>
       </w:r>
     </w:p>
     <w:p>
@@ -1738,16 +1724,37 @@
         <w:t>）</w:t>
       </w:r>
       <w:r>
-        <w:t>明确了下一阶段目标</w:t>
-      </w:r>
-      <w:r>
+        <w:t>完成了核心功能模块的详细划分，明确了各模块的职责与边界，形成了模块划分图。</w:t>
+      </w:r>
+    </w:p>
+    <w:p>
+      <w:pPr>
+        <w:pStyle w:val="a3"/>
+        <w:ind w:firstLine="24pt"/>
         <w:rPr>
           <w:rFonts w:hint="eastAsia"/>
         </w:rPr>
-        <w:t>，</w:t>
-      </w:r>
-      <w:r>
-        <w:t>团队召开了系统设计启动会议，明确了下一阶段（系统设计）的主要目标、产出物及初步时间安排，为后续工作做好了规划与准备。</w:t>
+      </w:pPr>
+      <w:r>
+        <w:rPr>
+          <w:rFonts w:hint="eastAsia"/>
+        </w:rPr>
+        <w:t>3</w:t>
+      </w:r>
+      <w:r>
+        <w:rPr>
+          <w:rFonts w:hint="eastAsia"/>
+        </w:rPr>
+        <w:t>）</w:t>
+      </w:r>
+      <w:r>
+        <w:t>基于前期数据分析表，完成了数据库的概念模型设计，识别了核心实体、属性及其关系，绘制了初步的</w:t>
+      </w:r>
+      <w:r>
+        <w:t>ER</w:t>
+      </w:r>
+      <w:r>
+        <w:t>图。</w:t>
       </w:r>
     </w:p>
     <w:p>
@@ -1788,7 +1795,7 @@
         <w:t>鲍溶：</w:t>
       </w:r>
       <w:r>
-        <w:t>负责统筹本周的收尾与提交工作，组织系统设计启动讨论，并复核最终报告。</w:t>
+        <w:t>负责组织系统设计讨论，主导系统顶层架构设计和技术方案制定。</w:t>
       </w:r>
     </w:p>
     <w:p>
@@ -1807,7 +1814,19 @@
         <w:t>楚博：</w:t>
       </w:r>
       <w:r>
-        <w:t>参与报告复核，并在系统设计讨论中提供技术思路。</w:t>
+        <w:t>负责数据库概念模型（</w:t>
+      </w:r>
+      <w:r>
+        <w:t>ER</w:t>
+      </w:r>
+      <w:r>
+        <w:t>图）的设计与绘制</w:t>
+      </w:r>
+      <w:r>
+        <w:rPr>
+          <w:rFonts w:hint="eastAsia"/>
+        </w:rPr>
+        <w:t>。</w:t>
       </w:r>
     </w:p>
     <w:p>
@@ -1826,7 +1845,19 @@
         <w:t>罗传杰：</w:t>
       </w:r>
       <w:r>
-        <w:t>负责《功能分析说明书》的最终修订、完善与定稿。</w:t>
+        <w:t>协助架构设计，并负责</w:t>
+      </w:r>
+      <w:r>
+        <w:rPr>
+          <w:rFonts w:hint="eastAsia"/>
+        </w:rPr>
+        <w:t>模块结构图</w:t>
+      </w:r>
+      <w:r>
+        <w:rPr>
+          <w:rFonts w:hint="eastAsia"/>
+        </w:rPr>
+        <w:t>初步绘制。</w:t>
       </w:r>
     </w:p>
     <w:p>
@@ -1849,7 +1880,7 @@
         <w:t>任燮境：</w:t>
       </w:r>
       <w:r>
-        <w:t>负责界面原型设计的最终修订、美化与定稿。</w:t>
+        <w:t>参与模块划分讨论，协助梳理实体关系，并进行设计资料的整理与复核。</w:t>
       </w:r>
     </w:p>
     <w:p>
@@ -2002,32 +2033,17 @@
         <w:t>讨论内容：</w:t>
       </w:r>
       <w:r>
-        <w:t>确认两</w:t>
-      </w:r>
-      <w:r>
-        <w:rPr>
-          <w:rFonts w:hint="eastAsia"/>
-        </w:rPr>
-        <w:t>项任务</w:t>
-      </w:r>
-      <w:r>
-        <w:t>均已达到交付标准，复盘了需求分析与原型设计阶段的经验。集体学习课程大纲中对</w:t>
-      </w:r>
-      <w:r>
-        <w:t>“</w:t>
-      </w:r>
-      <w:r>
-        <w:t>系统设计</w:t>
-      </w:r>
-      <w:r>
-        <w:t>”</w:t>
-      </w:r>
-      <w:r>
-        <w:t>阶段的要求，并初步讨论了系统设计可能包含的内容</w:t>
+        <w:t>重点讨论并确定了系统整体技术架构与部署方案。评审初步的</w:t>
+      </w:r>
+      <w:r>
+        <w:t>ER</w:t>
+      </w:r>
+      <w:r>
+        <w:t>图，讨</w:t>
       </w:r>
       <w:r>
         <w:lastRenderedPageBreak/>
-        <w:t>（如系统架构、模块划分等）。</w:t>
+        <w:t>论模块划分的合理性，并对模块间的接口关系进行初步定义。</w:t>
       </w:r>
     </w:p>
     <w:p>
@@ -2038,7 +2054,7 @@
           <w:numId w:val="12"/>
         </w:numPr>
         <w:spacing w:afterLines="25" w:after="4.05pt" w:line="20pt" w:lineRule="exact"/>
-        <w:ind w:startChars="177" w:start="21.25pt" w:firstLineChars="0" w:firstLine="0pt"/>
+        <w:ind w:startChars="177" w:start="21.25pt" w:firstLineChars="0" w:firstLine="0.05pt"/>
       </w:pPr>
       <w:r>
         <w:rPr>
@@ -2047,10 +2063,16 @@
         <w:t>讨论结果：</w:t>
       </w:r>
       <w:r>
-        <w:rPr>
-          <w:rFonts w:hint="eastAsia"/>
-        </w:rPr>
-        <w:t>一致确认前期工作成果，并正式结束本阶段。明确了下一周将正式启动并聚焦于系统设计工作。</w:t>
+        <w:t>一致通过了系统架构与模块划分方案。</w:t>
+      </w:r>
+      <w:r>
+        <w:t>确认了数据库</w:t>
+      </w:r>
+      <w:r>
+        <w:t>ER</w:t>
+      </w:r>
+      <w:r>
+        <w:t>图的主体结构，明确了下一步需要细化的方向（如补充关系细节、字段约束等）。</w:t>
       </w:r>
     </w:p>
     <w:p>
@@ -2081,7 +2103,7 @@
         <w:ind w:firstLine="24pt"/>
       </w:pPr>
       <w:r>
-        <w:t>本周所有工作均按计划准时完成，无任何延期或遗留问题。项目顺利进入下一开发阶段。</w:t>
+        <w:t>本周工作均按计划推进，无延期情况。两份设计说明书的撰写工作已启动，将在下周核心时间段内完成。</w:t>
       </w:r>
     </w:p>
     <w:p>
@@ -2112,13 +2134,13 @@
         <w:ind w:firstLine="24pt"/>
       </w:pPr>
       <w:r>
-        <w:t>根据课程进度安排，下周将正式进入</w:t>
+        <w:t>根据课程进度安排，下周将进入</w:t>
       </w:r>
       <w:r>
         <w:t>“</w:t>
       </w:r>
       <w:r>
-        <w:t>系统设计</w:t>
+        <w:t>详细设计</w:t>
       </w:r>
       <w:r>
         <w:t>”</w:t>
@@ -2144,16 +2166,7 @@
         <w:t>核心任务：</w:t>
       </w:r>
       <w:r>
-        <w:rPr>
-          <w:rFonts w:hint="eastAsia"/>
-        </w:rPr>
-        <w:t>完成系统的顶层设计，定义清晰的系统架构与模块组成</w:t>
-      </w:r>
-      <w:r>
-        <w:rPr>
-          <w:rFonts w:hint="eastAsia"/>
-        </w:rPr>
-        <w:t>。</w:t>
+        <w:t>完成系统的详细设计，为编码实现提供直接依据。</w:t>
       </w:r>
     </w:p>
     <w:p>
@@ -2176,7 +2189,67 @@
         <w:rPr>
           <w:rFonts w:hint="eastAsia"/>
         </w:rPr>
-        <w:t>进行系统架构设计（如技术选型、部署结构）、功能模块的详细划分、以及核心模块间的接口关系定义</w:t>
+        <w:t>模块详细设计：定义关键模块的接口、核心类与方法</w:t>
+      </w:r>
+      <w:r>
+        <w:rPr>
+          <w:rFonts w:hint="eastAsia"/>
+        </w:rPr>
+        <w:t>；</w:t>
+      </w:r>
+      <w:r>
+        <w:rPr>
+          <w:rFonts w:hint="eastAsia"/>
+        </w:rPr>
+        <w:t>数据库详细设计：完善</w:t>
+      </w:r>
+      <w:r>
+        <w:rPr>
+          <w:rFonts w:hint="eastAsia"/>
+        </w:rPr>
+        <w:t>ER</w:t>
+      </w:r>
+      <w:r>
+        <w:rPr>
+          <w:rFonts w:hint="eastAsia"/>
+        </w:rPr>
+        <w:t>图，完成逻辑模型（</w:t>
+      </w:r>
+      <w:r>
+        <w:rPr>
+          <w:rFonts w:hint="eastAsia"/>
+        </w:rPr>
+        <w:t>LDM</w:t>
+      </w:r>
+      <w:r>
+        <w:rPr>
+          <w:rFonts w:hint="eastAsia"/>
+        </w:rPr>
+        <w:t>）与物理模型（</w:t>
+      </w:r>
+      <w:r>
+        <w:rPr>
+          <w:rFonts w:hint="eastAsia"/>
+        </w:rPr>
+        <w:t>PDM</w:t>
+      </w:r>
+      <w:r>
+        <w:rPr>
+          <w:rFonts w:hint="eastAsia"/>
+        </w:rPr>
+        <w:t>）设计，撰写详细数据字典</w:t>
+      </w:r>
+      <w:r>
+        <w:rPr>
+          <w:rFonts w:hint="eastAsia"/>
+        </w:rPr>
+        <w:t>；</w:t>
+      </w:r>
+      <w:r>
+        <w:rPr>
+          <w:rFonts w:hint="eastAsia"/>
+        </w:rPr>
+        <w:t>界面交互逻辑细化：对原型界面的关键操作流程进行状态与逻辑描述</w:t>
       </w:r>
       <w:r>
         <w:rPr>
@@ -2202,16 +2275,7 @@
         <w:t>目标：</w:t>
       </w:r>
       <w:r>
-        <w:rPr>
-          <w:rFonts w:hint="eastAsia"/>
-        </w:rPr>
-        <w:t>完成《系统设计说明书》的核心部分，为后续的详细设计与开发工作奠定基础</w:t>
-      </w:r>
-      <w:r>
-        <w:rPr>
-          <w:rFonts w:hint="eastAsia"/>
-        </w:rPr>
-        <w:t>。</w:t>
+        <w:t>完成《详细设计说明书》主体内容，达到可指导开发的程度。</w:t>
       </w:r>
     </w:p>
     <w:p>
@@ -3007,7 +3071,7 @@
         </mc:Choice>
         <mc:Fallback>
           <w:drawing>
-            <wp:anchor distT="0" distB="0" distL="114300" distR="114300" simplePos="0" relativeHeight="251659264" behindDoc="1" locked="0" layoutInCell="1" allowOverlap="1" wp14:anchorId="459C2038" wp14:editId="2E9D9CC6">
+            <wp:anchor distT="0" distB="0" distL="114300" distR="114300" simplePos="0" relativeHeight="251659264" behindDoc="1" locked="0" layoutInCell="1" allowOverlap="1" wp14:anchorId="3C879D7F" wp14:editId="706652B1">
               <wp:simplePos x="0" y="0"/>
               <wp:positionH relativeFrom="margin">
                 <wp:align>center</wp:align>
@@ -3018,7 +3082,7 @@
               <wp:extent cx="8186420" cy="467360"/>
               <wp:effectExtent l="0" t="2771775" r="0" b="2828290"/>
               <wp:wrapNone/>
-              <wp:docPr id="2001090824" name="PowerPlusWaterMarkObject204581"/>
+              <wp:docPr id="271975564" name="PowerPlusWaterMarkObject204581"/>
               <wp:cNvGraphicFramePr>
                 <a:graphicFrameLocks xmlns:a="http://purl.oclc.org/ooxml/drawingml/main" noChangeAspect="1"/>
               </wp:cNvGraphicFramePr>
@@ -3333,7 +3397,7 @@
         </mc:Choice>
         <mc:Fallback>
           <w:drawing>
-            <wp:anchor distT="0" distB="0" distL="114300" distR="114300" simplePos="0" relativeHeight="251661312" behindDoc="1" locked="0" layoutInCell="1" allowOverlap="1" wp14:anchorId="5F926216" wp14:editId="6804BFA4">
+            <wp:anchor distT="0" distB="0" distL="114300" distR="114300" simplePos="0" relativeHeight="251661312" behindDoc="1" locked="0" layoutInCell="1" allowOverlap="1" wp14:anchorId="5EE55DAE" wp14:editId="18C07274">
               <wp:simplePos x="0" y="0"/>
               <wp:positionH relativeFrom="margin">
                 <wp:align>center</wp:align>
@@ -3344,7 +3408,7 @@
               <wp:extent cx="8186420" cy="467360"/>
               <wp:effectExtent l="0" t="2771775" r="0" b="2828290"/>
               <wp:wrapNone/>
-              <wp:docPr id="1969797368" name="PowerPlusWaterMarkObject193515"/>
+              <wp:docPr id="1741521450" name="PowerPlusWaterMarkObject193515"/>
               <wp:cNvGraphicFramePr>
                 <a:graphicFrameLocks xmlns:a="http://purl.oclc.org/ooxml/drawingml/main" noChangeAspect="1"/>
               </wp:cNvGraphicFramePr>
@@ -3485,7 +3549,7 @@
         </mc:Choice>
         <mc:Fallback>
           <w:drawing>
-            <wp:anchor distT="0" distB="0" distL="114300" distR="114300" simplePos="0" relativeHeight="251658240" behindDoc="1" locked="0" layoutInCell="0" allowOverlap="1" wp14:anchorId="53DB4F08" wp14:editId="2E2EF193">
+            <wp:anchor distT="0" distB="0" distL="114300" distR="114300" simplePos="0" relativeHeight="251658240" behindDoc="1" locked="0" layoutInCell="0" allowOverlap="1" wp14:anchorId="768DBBFF" wp14:editId="13B8C53C">
               <wp:simplePos x="0" y="0"/>
               <wp:positionH relativeFrom="page">
                 <wp:align>center</wp:align>
@@ -3496,7 +3560,7 @@
               <wp:extent cx="7315200" cy="923925"/>
               <wp:effectExtent l="0" t="2352675" r="0" b="2362200"/>
               <wp:wrapNone/>
-              <wp:docPr id="1299045887" name="PowerPlusWaterMarkObject1681765"/>
+              <wp:docPr id="1385270518" name="PowerPlusWaterMarkObject1681765"/>
               <wp:cNvGraphicFramePr>
                 <a:graphicFrameLocks xmlns:a="http://purl.oclc.org/ooxml/drawingml/main"/>
               </wp:cNvGraphicFramePr>
@@ -4419,6 +4483,155 @@
     </w:lvl>
   </w:abstractNum>
   <w:abstractNum w:abstractNumId="10" w15:restartNumberingAfterBreak="0">
+    <w:nsid w:val="3BA14937"/>
+    <w:multiLevelType w:val="multilevel"/>
+    <w:tmpl w:val="12744CAE"/>
+    <w:lvl w:ilvl="0">
+      <w:start w:val="1"/>
+      <w:numFmt w:val="bullet"/>
+      <w:lvlText w:val=""/>
+      <w:lvlJc w:val="start"/>
+      <w:pPr>
+        <w:tabs>
+          <w:tab w:val="num" w:pos="36pt"/>
+        </w:tabs>
+        <w:ind w:start="36pt" w:hanging="18pt"/>
+      </w:pPr>
+      <w:rPr>
+        <w:rFonts w:ascii="Symbol" w:hAnsi="Symbol" w:hint="default"/>
+        <w:sz w:val="20"/>
+      </w:rPr>
+    </w:lvl>
+    <w:lvl w:ilvl="1" w:tentative="1">
+      <w:start w:val="1"/>
+      <w:numFmt w:val="bullet"/>
+      <w:lvlText w:val="o"/>
+      <w:lvlJc w:val="start"/>
+      <w:pPr>
+        <w:tabs>
+          <w:tab w:val="num" w:pos="72pt"/>
+        </w:tabs>
+        <w:ind w:start="72pt" w:hanging="18pt"/>
+      </w:pPr>
+      <w:rPr>
+        <w:rFonts w:ascii="Courier New" w:hAnsi="Courier New" w:hint="default"/>
+        <w:sz w:val="20"/>
+      </w:rPr>
+    </w:lvl>
+    <w:lvl w:ilvl="2" w:tentative="1">
+      <w:start w:val="1"/>
+      <w:numFmt w:val="bullet"/>
+      <w:lvlText w:val=""/>
+      <w:lvlJc w:val="start"/>
+      <w:pPr>
+        <w:tabs>
+          <w:tab w:val="num" w:pos="108pt"/>
+        </w:tabs>
+        <w:ind w:start="108pt" w:hanging="18pt"/>
+      </w:pPr>
+      <w:rPr>
+        <w:rFonts w:ascii="Wingdings" w:hAnsi="Wingdings" w:hint="default"/>
+        <w:sz w:val="20"/>
+      </w:rPr>
+    </w:lvl>
+    <w:lvl w:ilvl="3" w:tentative="1">
+      <w:start w:val="1"/>
+      <w:numFmt w:val="bullet"/>
+      <w:lvlText w:val=""/>
+      <w:lvlJc w:val="start"/>
+      <w:pPr>
+        <w:tabs>
+          <w:tab w:val="num" w:pos="144pt"/>
+        </w:tabs>
+        <w:ind w:start="144pt" w:hanging="18pt"/>
+      </w:pPr>
+      <w:rPr>
+        <w:rFonts w:ascii="Wingdings" w:hAnsi="Wingdings" w:hint="default"/>
+        <w:sz w:val="20"/>
+      </w:rPr>
+    </w:lvl>
+    <w:lvl w:ilvl="4" w:tentative="1">
+      <w:start w:val="1"/>
+      <w:numFmt w:val="bullet"/>
+      <w:lvlText w:val=""/>
+      <w:lvlJc w:val="start"/>
+      <w:pPr>
+        <w:tabs>
+          <w:tab w:val="num" w:pos="180pt"/>
+        </w:tabs>
+        <w:ind w:start="180pt" w:hanging="18pt"/>
+      </w:pPr>
+      <w:rPr>
+        <w:rFonts w:ascii="Wingdings" w:hAnsi="Wingdings" w:hint="default"/>
+        <w:sz w:val="20"/>
+      </w:rPr>
+    </w:lvl>
+    <w:lvl w:ilvl="5" w:tentative="1">
+      <w:start w:val="1"/>
+      <w:numFmt w:val="bullet"/>
+      <w:lvlText w:val=""/>
+      <w:lvlJc w:val="start"/>
+      <w:pPr>
+        <w:tabs>
+          <w:tab w:val="num" w:pos="216pt"/>
+        </w:tabs>
+        <w:ind w:start="216pt" w:hanging="18pt"/>
+      </w:pPr>
+      <w:rPr>
+        <w:rFonts w:ascii="Wingdings" w:hAnsi="Wingdings" w:hint="default"/>
+        <w:sz w:val="20"/>
+      </w:rPr>
+    </w:lvl>
+    <w:lvl w:ilvl="6" w:tentative="1">
+      <w:start w:val="1"/>
+      <w:numFmt w:val="bullet"/>
+      <w:lvlText w:val=""/>
+      <w:lvlJc w:val="start"/>
+      <w:pPr>
+        <w:tabs>
+          <w:tab w:val="num" w:pos="252pt"/>
+        </w:tabs>
+        <w:ind w:start="252pt" w:hanging="18pt"/>
+      </w:pPr>
+      <w:rPr>
+        <w:rFonts w:ascii="Wingdings" w:hAnsi="Wingdings" w:hint="default"/>
+        <w:sz w:val="20"/>
+      </w:rPr>
+    </w:lvl>
+    <w:lvl w:ilvl="7" w:tentative="1">
+      <w:start w:val="1"/>
+      <w:numFmt w:val="bullet"/>
+      <w:lvlText w:val=""/>
+      <w:lvlJc w:val="start"/>
+      <w:pPr>
+        <w:tabs>
+          <w:tab w:val="num" w:pos="288pt"/>
+        </w:tabs>
+        <w:ind w:start="288pt" w:hanging="18pt"/>
+      </w:pPr>
+      <w:rPr>
+        <w:rFonts w:ascii="Wingdings" w:hAnsi="Wingdings" w:hint="default"/>
+        <w:sz w:val="20"/>
+      </w:rPr>
+    </w:lvl>
+    <w:lvl w:ilvl="8" w:tentative="1">
+      <w:start w:val="1"/>
+      <w:numFmt w:val="bullet"/>
+      <w:lvlText w:val=""/>
+      <w:lvlJc w:val="start"/>
+      <w:pPr>
+        <w:tabs>
+          <w:tab w:val="num" w:pos="324pt"/>
+        </w:tabs>
+        <w:ind w:start="324pt" w:hanging="18pt"/>
+      </w:pPr>
+      <w:rPr>
+        <w:rFonts w:ascii="Wingdings" w:hAnsi="Wingdings" w:hint="default"/>
+        <w:sz w:val="20"/>
+      </w:rPr>
+    </w:lvl>
+  </w:abstractNum>
+  <w:abstractNum w:abstractNumId="11" w15:restartNumberingAfterBreak="0">
     <w:nsid w:val="3D0822A7"/>
     <w:multiLevelType w:val="singleLevel"/>
     <w:tmpl w:val="3D0822A7"/>
@@ -4439,7 +4652,7 @@
       </w:rPr>
     </w:lvl>
   </w:abstractNum>
-  <w:abstractNum w:abstractNumId="11" w15:restartNumberingAfterBreak="0">
+  <w:abstractNum w:abstractNumId="12" w15:restartNumberingAfterBreak="0">
     <w:nsid w:val="3EBD9C3C"/>
     <w:multiLevelType w:val="singleLevel"/>
     <w:tmpl w:val="3EBD9C3C"/>
@@ -4456,7 +4669,7 @@
       </w:rPr>
     </w:lvl>
   </w:abstractNum>
-  <w:abstractNum w:abstractNumId="12" w15:restartNumberingAfterBreak="0">
+  <w:abstractNum w:abstractNumId="13" w15:restartNumberingAfterBreak="0">
     <w:nsid w:val="4EBF41B3"/>
     <w:multiLevelType w:val="multilevel"/>
     <w:tmpl w:val="69A8EE5A"/>
@@ -4605,7 +4818,156 @@
       </w:rPr>
     </w:lvl>
   </w:abstractNum>
-  <w:abstractNum w:abstractNumId="13" w15:restartNumberingAfterBreak="0">
+  <w:abstractNum w:abstractNumId="14" w15:restartNumberingAfterBreak="0">
+    <w:nsid w:val="54C309AE"/>
+    <w:multiLevelType w:val="multilevel"/>
+    <w:tmpl w:val="123CEB66"/>
+    <w:lvl w:ilvl="0">
+      <w:start w:val="1"/>
+      <w:numFmt w:val="bullet"/>
+      <w:lvlText w:val=""/>
+      <w:lvlJc w:val="start"/>
+      <w:pPr>
+        <w:tabs>
+          <w:tab w:val="num" w:pos="36pt"/>
+        </w:tabs>
+        <w:ind w:start="36pt" w:hanging="18pt"/>
+      </w:pPr>
+      <w:rPr>
+        <w:rFonts w:ascii="Symbol" w:hAnsi="Symbol" w:hint="default"/>
+        <w:sz w:val="20"/>
+      </w:rPr>
+    </w:lvl>
+    <w:lvl w:ilvl="1" w:tentative="1">
+      <w:start w:val="1"/>
+      <w:numFmt w:val="bullet"/>
+      <w:lvlText w:val="o"/>
+      <w:lvlJc w:val="start"/>
+      <w:pPr>
+        <w:tabs>
+          <w:tab w:val="num" w:pos="72pt"/>
+        </w:tabs>
+        <w:ind w:start="72pt" w:hanging="18pt"/>
+      </w:pPr>
+      <w:rPr>
+        <w:rFonts w:ascii="Courier New" w:hAnsi="Courier New" w:hint="default"/>
+        <w:sz w:val="20"/>
+      </w:rPr>
+    </w:lvl>
+    <w:lvl w:ilvl="2" w:tentative="1">
+      <w:start w:val="1"/>
+      <w:numFmt w:val="bullet"/>
+      <w:lvlText w:val=""/>
+      <w:lvlJc w:val="start"/>
+      <w:pPr>
+        <w:tabs>
+          <w:tab w:val="num" w:pos="108pt"/>
+        </w:tabs>
+        <w:ind w:start="108pt" w:hanging="18pt"/>
+      </w:pPr>
+      <w:rPr>
+        <w:rFonts w:ascii="Wingdings" w:hAnsi="Wingdings" w:hint="default"/>
+        <w:sz w:val="20"/>
+      </w:rPr>
+    </w:lvl>
+    <w:lvl w:ilvl="3" w:tentative="1">
+      <w:start w:val="1"/>
+      <w:numFmt w:val="bullet"/>
+      <w:lvlText w:val=""/>
+      <w:lvlJc w:val="start"/>
+      <w:pPr>
+        <w:tabs>
+          <w:tab w:val="num" w:pos="144pt"/>
+        </w:tabs>
+        <w:ind w:start="144pt" w:hanging="18pt"/>
+      </w:pPr>
+      <w:rPr>
+        <w:rFonts w:ascii="Wingdings" w:hAnsi="Wingdings" w:hint="default"/>
+        <w:sz w:val="20"/>
+      </w:rPr>
+    </w:lvl>
+    <w:lvl w:ilvl="4" w:tentative="1">
+      <w:start w:val="1"/>
+      <w:numFmt w:val="bullet"/>
+      <w:lvlText w:val=""/>
+      <w:lvlJc w:val="start"/>
+      <w:pPr>
+        <w:tabs>
+          <w:tab w:val="num" w:pos="180pt"/>
+        </w:tabs>
+        <w:ind w:start="180pt" w:hanging="18pt"/>
+      </w:pPr>
+      <w:rPr>
+        <w:rFonts w:ascii="Wingdings" w:hAnsi="Wingdings" w:hint="default"/>
+        <w:sz w:val="20"/>
+      </w:rPr>
+    </w:lvl>
+    <w:lvl w:ilvl="5" w:tentative="1">
+      <w:start w:val="1"/>
+      <w:numFmt w:val="bullet"/>
+      <w:lvlText w:val=""/>
+      <w:lvlJc w:val="start"/>
+      <w:pPr>
+        <w:tabs>
+          <w:tab w:val="num" w:pos="216pt"/>
+        </w:tabs>
+        <w:ind w:start="216pt" w:hanging="18pt"/>
+      </w:pPr>
+      <w:rPr>
+        <w:rFonts w:ascii="Wingdings" w:hAnsi="Wingdings" w:hint="default"/>
+        <w:sz w:val="20"/>
+      </w:rPr>
+    </w:lvl>
+    <w:lvl w:ilvl="6" w:tentative="1">
+      <w:start w:val="1"/>
+      <w:numFmt w:val="bullet"/>
+      <w:lvlText w:val=""/>
+      <w:lvlJc w:val="start"/>
+      <w:pPr>
+        <w:tabs>
+          <w:tab w:val="num" w:pos="252pt"/>
+        </w:tabs>
+        <w:ind w:start="252pt" w:hanging="18pt"/>
+      </w:pPr>
+      <w:rPr>
+        <w:rFonts w:ascii="Wingdings" w:hAnsi="Wingdings" w:hint="default"/>
+        <w:sz w:val="20"/>
+      </w:rPr>
+    </w:lvl>
+    <w:lvl w:ilvl="7" w:tentative="1">
+      <w:start w:val="1"/>
+      <w:numFmt w:val="bullet"/>
+      <w:lvlText w:val=""/>
+      <w:lvlJc w:val="start"/>
+      <w:pPr>
+        <w:tabs>
+          <w:tab w:val="num" w:pos="288pt"/>
+        </w:tabs>
+        <w:ind w:start="288pt" w:hanging="18pt"/>
+      </w:pPr>
+      <w:rPr>
+        <w:rFonts w:ascii="Wingdings" w:hAnsi="Wingdings" w:hint="default"/>
+        <w:sz w:val="20"/>
+      </w:rPr>
+    </w:lvl>
+    <w:lvl w:ilvl="8" w:tentative="1">
+      <w:start w:val="1"/>
+      <w:numFmt w:val="bullet"/>
+      <w:lvlText w:val=""/>
+      <w:lvlJc w:val="start"/>
+      <w:pPr>
+        <w:tabs>
+          <w:tab w:val="num" w:pos="324pt"/>
+        </w:tabs>
+        <w:ind w:start="324pt" w:hanging="18pt"/>
+      </w:pPr>
+      <w:rPr>
+        <w:rFonts w:ascii="Wingdings" w:hAnsi="Wingdings" w:hint="default"/>
+        <w:sz w:val="20"/>
+      </w:rPr>
+    </w:lvl>
+  </w:abstractNum>
+  <w:abstractNum w:abstractNumId="15" w15:restartNumberingAfterBreak="0">
     <w:nsid w:val="56DE4D7E"/>
     <w:multiLevelType w:val="multilevel"/>
     <w:tmpl w:val="56DE4D7E"/>
@@ -4737,7 +5099,7 @@
       </w:rPr>
     </w:lvl>
   </w:abstractNum>
-  <w:abstractNum w:abstractNumId="14" w15:restartNumberingAfterBreak="0">
+  <w:abstractNum w:abstractNumId="16" w15:restartNumberingAfterBreak="0">
     <w:nsid w:val="64154547"/>
     <w:multiLevelType w:val="multilevel"/>
     <w:tmpl w:val="64154547"/>
@@ -4878,7 +5240,7 @@
       </w:rPr>
     </w:lvl>
   </w:abstractNum>
-  <w:abstractNum w:abstractNumId="15" w15:restartNumberingAfterBreak="0">
+  <w:abstractNum w:abstractNumId="17" w15:restartNumberingAfterBreak="0">
     <w:nsid w:val="67A61276"/>
     <w:multiLevelType w:val="multilevel"/>
     <w:tmpl w:val="D8455DD4"/>
@@ -5010,7 +5372,7 @@
       </w:rPr>
     </w:lvl>
   </w:abstractNum>
-  <w:abstractNum w:abstractNumId="16" w15:restartNumberingAfterBreak="0">
+  <w:abstractNum w:abstractNumId="18" w15:restartNumberingAfterBreak="0">
     <w:nsid w:val="6AA7564E"/>
     <w:multiLevelType w:val="multilevel"/>
     <w:tmpl w:val="6AA7564E"/>
@@ -5161,7 +5523,7 @@
     </w:lvl>
   </w:abstractNum>
   <w:num w:numId="1" w16cid:durableId="603848764">
-    <w:abstractNumId w:val="16"/>
+    <w:abstractNumId w:val="18"/>
   </w:num>
   <w:num w:numId="2" w16cid:durableId="738098624">
     <w:abstractNumId w:val="9"/>
@@ -5179,40 +5541,46 @@
     <w:abstractNumId w:val="7"/>
   </w:num>
   <w:num w:numId="7" w16cid:durableId="831338816">
-    <w:abstractNumId w:val="10"/>
+    <w:abstractNumId w:val="11"/>
   </w:num>
   <w:num w:numId="8" w16cid:durableId="28578921">
-    <w:abstractNumId w:val="14"/>
+    <w:abstractNumId w:val="16"/>
   </w:num>
   <w:num w:numId="9" w16cid:durableId="291256246">
     <w:abstractNumId w:val="6"/>
   </w:num>
   <w:num w:numId="10" w16cid:durableId="262881834">
-    <w:abstractNumId w:val="13"/>
+    <w:abstractNumId w:val="15"/>
   </w:num>
   <w:num w:numId="11" w16cid:durableId="1048534054">
     <w:abstractNumId w:val="0"/>
   </w:num>
   <w:num w:numId="12" w16cid:durableId="2045595813">
-    <w:abstractNumId w:val="11"/>
+    <w:abstractNumId w:val="12"/>
   </w:num>
   <w:num w:numId="13" w16cid:durableId="289820470">
     <w:abstractNumId w:val="5"/>
   </w:num>
   <w:num w:numId="14" w16cid:durableId="460003469">
-    <w:abstractNumId w:val="16"/>
+    <w:abstractNumId w:val="18"/>
   </w:num>
   <w:num w:numId="15" w16cid:durableId="224143102">
     <w:abstractNumId w:val="8"/>
   </w:num>
   <w:num w:numId="16" w16cid:durableId="1798181546">
-    <w:abstractNumId w:val="15"/>
+    <w:abstractNumId w:val="17"/>
   </w:num>
   <w:num w:numId="17" w16cid:durableId="1066487966">
-    <w:abstractNumId w:val="12"/>
+    <w:abstractNumId w:val="13"/>
   </w:num>
   <w:num w:numId="18" w16cid:durableId="610162260">
     <w:abstractNumId w:val="4"/>
+  </w:num>
+  <w:num w:numId="19" w16cid:durableId="855459427">
+    <w:abstractNumId w:val="14"/>
+  </w:num>
+  <w:num w:numId="20" w16cid:durableId="324433166">
+    <w:abstractNumId w:val="10"/>
   </w:num>
 </w:numbering>
 </file>

</xml_diff>